<commit_message>
Avances en capitulo 3, Programa de encuestas. Descripcion de instrumento usado/
</commit_message>
<xml_diff>
--- a/Raspberry Pi dispensador de comida para mascotas 15 de marzo del 2018 tablas y mejoras.docx
+++ b/Raspberry Pi dispensador de comida para mascotas 15 de marzo del 2018 tablas y mejoras.docx
@@ -11585,8 +11585,6 @@
         </w:rPr>
         <w:t xml:space="preserve"> </w:t>
       </w:r>
-      <w:bookmarkStart w:id="0" w:name="_GoBack"/>
-      <w:bookmarkEnd w:id="0"/>
       <w:r>
         <w:rPr>
           <w:rFonts w:ascii="Arial" w:hAnsi="Arial" w:cs="Arial"/>
@@ -16930,6 +16928,35 @@
           <w:szCs w:val="24"/>
         </w:rPr>
       </w:pPr>
+      <w:r>
+        <w:rPr>
+          <w:rFonts w:ascii="Arial" w:hAnsi="Arial" w:cs="Arial"/>
+          <w:sz w:val="24"/>
+          <w:szCs w:val="24"/>
+        </w:rPr>
+        <w:t>La encuesta realizada especifica los problemas que tienen las personas al momento de salir de la ciudad por cierta cantidad de días y dejar a su mascota al cuidado de alguien más, en base se preguntó</w:t>
+      </w:r>
+      <w:bookmarkStart w:id="0" w:name="_GoBack"/>
+      <w:bookmarkEnd w:id="0"/>
+      <w:r>
+        <w:rPr>
+          <w:rFonts w:ascii="Arial" w:hAnsi="Arial" w:cs="Arial"/>
+          <w:sz w:val="24"/>
+          <w:szCs w:val="24"/>
+        </w:rPr>
+        <w:t xml:space="preserve"> también la solución que nosotros estamos proponiendo que es el dispensador de comida remoto y sus opiniones al respecto de que les parecía la idea, dicha encuesta se encuentra en la sección de Anexos.</w:t>
+      </w:r>
+    </w:p>
+    <w:p>
+      <w:pPr>
+        <w:spacing w:line="360" w:lineRule="auto"/>
+        <w:jc w:val="both"/>
+        <w:rPr>
+          <w:rFonts w:ascii="Arial" w:hAnsi="Arial" w:cs="Arial"/>
+          <w:sz w:val="24"/>
+          <w:szCs w:val="24"/>
+        </w:rPr>
+      </w:pPr>
     </w:p>
     <w:p>
       <w:pPr>
@@ -17041,6 +17068,7 @@
           <w:sz w:val="24"/>
           <w:szCs w:val="24"/>
         </w:rPr>
+        <w:lastRenderedPageBreak/>
         <w:br w:type="page"/>
       </w:r>
     </w:p>
@@ -22436,6 +22464,7 @@
           <w:sz w:val="24"/>
           <w:szCs w:val="24"/>
           <w:u w:val="none"/>
+          <w:lang w:val="en-US"/>
         </w:rPr>
         <w:t xml:space="preserve">Raspberry Pi </w:t>
       </w:r>
@@ -22447,6 +22476,7 @@
           <w:sz w:val="24"/>
           <w:szCs w:val="24"/>
           <w:u w:val="none"/>
+          <w:lang w:val="en-US"/>
         </w:rPr>
         <w:t>Foundation (</w:t>
       </w:r>
@@ -22458,9 +22488,11 @@
           <w:sz w:val="24"/>
           <w:szCs w:val="24"/>
           <w:u w:val="none"/>
-        </w:rPr>
-        <w:t xml:space="preserve">2015, octubre) Raspberry Pi, What is a Raspberry </w:t>
-      </w:r>
+          <w:lang w:val="en-US"/>
+        </w:rPr>
+        <w:t xml:space="preserve">2015, </w:t>
+      </w:r>
+      <w:proofErr w:type="spellStart"/>
       <w:r>
         <w:rPr>
           <w:rStyle w:val="Hipervnculo"/>
@@ -22469,6 +22501,32 @@
           <w:sz w:val="24"/>
           <w:szCs w:val="24"/>
           <w:u w:val="none"/>
+          <w:lang w:val="en-US"/>
+        </w:rPr>
+        <w:t>octubre</w:t>
+      </w:r>
+      <w:proofErr w:type="spellEnd"/>
+      <w:r>
+        <w:rPr>
+          <w:rStyle w:val="Hipervnculo"/>
+          <w:rFonts w:ascii="Arial" w:hAnsi="Arial" w:cs="Arial"/>
+          <w:color w:val="auto"/>
+          <w:sz w:val="24"/>
+          <w:szCs w:val="24"/>
+          <w:u w:val="none"/>
+          <w:lang w:val="en-US"/>
+        </w:rPr>
+        <w:t xml:space="preserve">) Raspberry Pi, What is a Raspberry </w:t>
+      </w:r>
+      <w:r>
+        <w:rPr>
+          <w:rStyle w:val="Hipervnculo"/>
+          <w:rFonts w:ascii="Arial" w:hAnsi="Arial" w:cs="Arial"/>
+          <w:color w:val="auto"/>
+          <w:sz w:val="24"/>
+          <w:szCs w:val="24"/>
+          <w:u w:val="none"/>
+          <w:lang w:val="en-US"/>
         </w:rPr>
         <w:t xml:space="preserve">Pi? </w:t>
       </w:r>
@@ -27303,7 +27361,6 @@
   <w:style w:type="character" w:default="1" w:styleId="Fuentedeprrafopredeter">
     <w:name w:val="Default Paragraph Font"/>
     <w:uiPriority w:val="1"/>
-    <w:semiHidden/>
     <w:unhideWhenUsed/>
   </w:style>
   <w:style w:type="table" w:default="1" w:styleId="Tablanormal">
@@ -30930,7 +30987,7 @@
 </file>
 
 <file path=customXml/itemProps1.xml><?xml version="1.0" encoding="utf-8"?>
-<ds:datastoreItem xmlns:ds="http://schemas.openxmlformats.org/officeDocument/2006/customXml" ds:itemID="{A9CA3667-047D-4677-8DCD-B05BA53E4AB0}">
+<ds:datastoreItem xmlns:ds="http://schemas.openxmlformats.org/officeDocument/2006/customXml" ds:itemID="{7692A6B9-6F6A-40BE-BE11-D22ACFAEEC27}">
   <ds:schemaRefs>
     <ds:schemaRef ds:uri="http://schemas.openxmlformats.org/officeDocument/2006/bibliography"/>
   </ds:schemaRefs>

</xml_diff>

<commit_message>
minor fixes. justificacion y chequeo de ortografia.
</commit_message>
<xml_diff>
--- a/Raspberry Pi dispensador de comida para mascotas 15 de marzo del 2018 tablas y mejoras.docx
+++ b/Raspberry Pi dispensador de comida para mascotas 15 de marzo del 2018 tablas y mejoras.docx
@@ -435,6 +435,7 @@
     <w:p>
       <w:pPr>
         <w:spacing w:line="360" w:lineRule="auto"/>
+        <w:jc w:val="both"/>
         <w:rPr>
           <w:rFonts w:ascii="Arial" w:hAnsi="Arial" w:cs="Arial"/>
           <w:sz w:val="24"/>
@@ -451,6 +452,7 @@
     <w:p>
       <w:pPr>
         <w:spacing w:line="360" w:lineRule="auto"/>
+        <w:jc w:val="both"/>
         <w:rPr>
           <w:rFonts w:ascii="Arial" w:hAnsi="Arial" w:cs="Arial"/>
           <w:sz w:val="24"/>
@@ -467,6 +469,7 @@
     <w:p>
       <w:pPr>
         <w:spacing w:line="360" w:lineRule="auto"/>
+        <w:jc w:val="both"/>
         <w:rPr>
           <w:rFonts w:ascii="Arial" w:hAnsi="Arial" w:cs="Arial"/>
           <w:sz w:val="24"/>
@@ -483,6 +486,7 @@
     <w:p>
       <w:pPr>
         <w:spacing w:line="360" w:lineRule="auto"/>
+        <w:jc w:val="both"/>
         <w:rPr>
           <w:rFonts w:ascii="Arial" w:hAnsi="Arial" w:cs="Arial"/>
           <w:sz w:val="24"/>
@@ -499,6 +503,7 @@
     <w:p>
       <w:pPr>
         <w:spacing w:line="360" w:lineRule="auto"/>
+        <w:jc w:val="both"/>
         <w:rPr>
           <w:rFonts w:ascii="Arial" w:hAnsi="Arial" w:cs="Arial"/>
           <w:sz w:val="24"/>
@@ -552,6 +557,7 @@
     <w:p>
       <w:pPr>
         <w:spacing w:line="360" w:lineRule="auto"/>
+        <w:jc w:val="both"/>
         <w:rPr>
           <w:rFonts w:ascii="Arial" w:hAnsi="Arial" w:cs="Arial"/>
           <w:sz w:val="24"/>
@@ -2278,7 +2284,17 @@
                 <w:sz w:val="24"/>
                 <w:szCs w:val="24"/>
               </w:rPr>
-              <w:t>3.4 Operacionalización de las variables</w:t>
+              <w:t>3.4 Operacionalización</w:t>
+            </w:r>
+            <w:bookmarkStart w:id="0" w:name="_GoBack"/>
+            <w:bookmarkEnd w:id="0"/>
+            <w:r>
+              <w:rPr>
+                <w:rFonts w:ascii="Arial" w:hAnsi="Arial" w:cs="Arial"/>
+                <w:sz w:val="24"/>
+                <w:szCs w:val="24"/>
+              </w:rPr>
+              <w:t xml:space="preserve"> de las variables</w:t>
             </w:r>
           </w:p>
         </w:tc>
@@ -17023,10 +17039,10 @@
     <w:p>
       <w:pPr>
         <w:spacing w:line="360" w:lineRule="auto"/>
-        <w:ind w:firstLine="284"/>
-        <w:jc w:val="both"/>
-        <w:rPr>
-          <w:rFonts w:ascii="Arial" w:hAnsi="Arial" w:cs="Arial"/>
+        <w:jc w:val="both"/>
+        <w:rPr>
+          <w:rFonts w:ascii="Arial" w:hAnsi="Arial" w:cs="Arial"/>
+          <w:b/>
           <w:sz w:val="24"/>
           <w:szCs w:val="24"/>
         </w:rPr>
@@ -17039,8 +17055,6 @@
         </w:rPr>
         <w:t xml:space="preserve">El procesamiento de datos de esta investigación se llevara con: Conclusiones. Se dará la conclusión de todas las respuestas dadas en base a la encuesta realizada y envase a los datos obtenidos. </w:t>
       </w:r>
-      <w:bookmarkStart w:id="0" w:name="_GoBack"/>
-      <w:bookmarkEnd w:id="0"/>
     </w:p>
     <w:p>
       <w:pPr>
@@ -17132,12 +17146,12 @@
       <w:pPr>
         <w:pStyle w:val="Textoindependienteprimerasangra"/>
         <w:spacing w:line="360" w:lineRule="auto"/>
-        <w:ind w:firstLine="284"/>
+        <w:ind w:firstLine="0"/>
         <w:jc w:val="both"/>
         <w:rPr>
           <w:rFonts w:ascii="Arial" w:hAnsi="Arial" w:cs="Arial"/>
           <w:b/>
-          <w:color w:val="FF0000"/>
+          <w:color w:val="0D0D0D" w:themeColor="text1" w:themeTint="F2"/>
           <w:sz w:val="24"/>
           <w:szCs w:val="24"/>
         </w:rPr>
@@ -20410,7 +20424,6 @@
     <w:p>
       <w:pPr>
         <w:spacing w:line="360" w:lineRule="auto"/>
-        <w:ind w:firstLine="284"/>
         <w:jc w:val="both"/>
         <w:rPr>
           <w:rFonts w:ascii="Arial" w:hAnsi="Arial" w:cs="Arial"/>
@@ -20495,7 +20508,6 @@
     <w:p>
       <w:pPr>
         <w:spacing w:line="360" w:lineRule="auto"/>
-        <w:ind w:firstLine="284"/>
         <w:jc w:val="both"/>
         <w:rPr>
           <w:rFonts w:ascii="Arial" w:hAnsi="Arial" w:cs="Arial"/>
@@ -30932,7 +30944,7 @@
 </file>
 
 <file path=customXml/itemProps1.xml><?xml version="1.0" encoding="utf-8"?>
-<ds:datastoreItem xmlns:ds="http://schemas.openxmlformats.org/officeDocument/2006/customXml" ds:itemID="{A50B98E7-AB89-4ACF-83CA-E66CB03A9C1B}">
+<ds:datastoreItem xmlns:ds="http://schemas.openxmlformats.org/officeDocument/2006/customXml" ds:itemID="{9C64361E-F833-41A1-9419-06F72F181979}">
   <ds:schemaRefs>
     <ds:schemaRef ds:uri="http://schemas.openxmlformats.org/officeDocument/2006/bibliography"/>
   </ds:schemaRefs>

</xml_diff>